<commit_message>
Aula do dia 29-8-2023.
</commit_message>
<xml_diff>
--- a/doc/Sistema de templates.docx
+++ b/doc/Sistema de templates.docx
@@ -114,10 +114,10 @@
     <w:p>
       <w:r>
         <w:drawing>
-          <wp:inline distT="0" distB="0" distL="0" distR="0" wp14:anchorId="1AD1DE18" wp14:editId="07C873DD">
-            <wp:extent cx="5400040" cy="2686050"/>
-            <wp:effectExtent l="0" t="0" r="0" b="0"/>
-            <wp:docPr id="2" name="Imagem 2"/>
+          <wp:inline distT="0" distB="0" distL="0" distR="0" wp14:anchorId="7615EE73" wp14:editId="384D41F3">
+            <wp:extent cx="4572638" cy="3762900"/>
+            <wp:effectExtent l="0" t="0" r="0" b="9525"/>
+            <wp:docPr id="5" name="Imagem 5"/>
             <wp:cNvGraphicFramePr>
               <a:graphicFrameLocks xmlns:a="http://schemas.openxmlformats.org/drawingml/2006/main" noChangeAspect="1"/>
             </wp:cNvGraphicFramePr>
@@ -137,7 +137,7 @@
                   <pic:spPr>
                     <a:xfrm>
                       <a:off x="0" y="0"/>
-                      <a:ext cx="5400040" cy="2686050"/>
+                      <a:ext cx="4572638" cy="3762900"/>
                     </a:xfrm>
                     <a:prstGeom prst="rect">
                       <a:avLst/>
@@ -149,6 +149,8 @@
           </wp:inline>
         </w:drawing>
       </w:r>
+      <w:bookmarkStart w:id="0" w:name="_GoBack"/>
+      <w:bookmarkEnd w:id="0"/>
     </w:p>
     <w:p/>
     <w:p>
@@ -199,8 +201,70 @@
           </wp:inline>
         </w:drawing>
       </w:r>
-      <w:bookmarkStart w:id="0" w:name="_GoBack"/>
-      <w:bookmarkEnd w:id="0"/>
+    </w:p>
+    <w:p>
+      <w:r>
+        <w:lastRenderedPageBreak/>
+        <w:t xml:space="preserve">4. Alterar a </w:t>
+      </w:r>
+      <w:proofErr w:type="spellStart"/>
+      <w:r>
+        <w:t>index.php</w:t>
+      </w:r>
+      <w:proofErr w:type="spellEnd"/>
+      <w:r>
+        <w:t xml:space="preserve"> para importar a classe </w:t>
+      </w:r>
+      <w:r>
+        <w:t>“</w:t>
+      </w:r>
+      <w:proofErr w:type="spellStart"/>
+      <w:r>
+        <w:t>Template</w:t>
+      </w:r>
+      <w:proofErr w:type="spellEnd"/>
+      <w:r>
+        <w:t>”:</w:t>
+      </w:r>
+    </w:p>
+    <w:p>
+      <w:r>
+        <w:drawing>
+          <wp:inline distT="0" distB="0" distL="0" distR="0" wp14:anchorId="17346FA3" wp14:editId="3AE0CF32">
+            <wp:extent cx="4391638" cy="2762636"/>
+            <wp:effectExtent l="0" t="0" r="0" b="0"/>
+            <wp:docPr id="4" name="Imagem 4"/>
+            <wp:cNvGraphicFramePr>
+              <a:graphicFrameLocks xmlns:a="http://schemas.openxmlformats.org/drawingml/2006/main" noChangeAspect="1"/>
+            </wp:cNvGraphicFramePr>
+            <a:graphic xmlns:a="http://schemas.openxmlformats.org/drawingml/2006/main">
+              <a:graphicData uri="http://schemas.openxmlformats.org/drawingml/2006/picture">
+                <pic:pic xmlns:pic="http://schemas.openxmlformats.org/drawingml/2006/picture">
+                  <pic:nvPicPr>
+                    <pic:cNvPr id="1" name=""/>
+                    <pic:cNvPicPr/>
+                  </pic:nvPicPr>
+                  <pic:blipFill>
+                    <a:blip r:embed="rId7"/>
+                    <a:stretch>
+                      <a:fillRect/>
+                    </a:stretch>
+                  </pic:blipFill>
+                  <pic:spPr>
+                    <a:xfrm>
+                      <a:off x="0" y="0"/>
+                      <a:ext cx="4391638" cy="2762636"/>
+                    </a:xfrm>
+                    <a:prstGeom prst="rect">
+                      <a:avLst/>
+                    </a:prstGeom>
+                  </pic:spPr>
+                </pic:pic>
+              </a:graphicData>
+            </a:graphic>
+          </wp:inline>
+        </w:drawing>
+      </w:r>
     </w:p>
     <w:sectPr>
       <w:pgSz w:w="11906" w:h="16838"/>

</xml_diff>

<commit_message>
página estática com logo.
</commit_message>
<xml_diff>
--- a/doc/Sistema de templates.docx
+++ b/doc/Sistema de templates.docx
@@ -57,6 +57,9 @@
     </w:p>
     <w:p>
       <w:r>
+        <w:rPr>
+          <w:noProof/>
+        </w:rPr>
         <w:drawing>
           <wp:inline distT="0" distB="0" distL="0" distR="0" wp14:anchorId="7630D99A" wp14:editId="16676089">
             <wp:extent cx="2267266" cy="838317"/>
@@ -113,6 +116,9 @@
     </w:p>
     <w:p>
       <w:r>
+        <w:rPr>
+          <w:noProof/>
+        </w:rPr>
         <w:drawing>
           <wp:inline distT="0" distB="0" distL="0" distR="0" wp14:anchorId="7615EE73" wp14:editId="384D41F3">
             <wp:extent cx="4572638" cy="3762900"/>
@@ -149,8 +155,6 @@
           </wp:inline>
         </w:drawing>
       </w:r>
-      <w:bookmarkStart w:id="0" w:name="_GoBack"/>
-      <w:bookmarkEnd w:id="0"/>
     </w:p>
     <w:p/>
     <w:p>
@@ -165,6 +169,9 @@
     </w:p>
     <w:p>
       <w:r>
+        <w:rPr>
+          <w:noProof/>
+        </w:rPr>
         <w:drawing>
           <wp:inline distT="0" distB="0" distL="0" distR="0" wp14:anchorId="32E7FDEF" wp14:editId="0C1A5F40">
             <wp:extent cx="5400040" cy="1764030"/>
@@ -229,6 +236,9 @@
     </w:p>
     <w:p>
       <w:r>
+        <w:rPr>
+          <w:noProof/>
+        </w:rPr>
         <w:drawing>
           <wp:inline distT="0" distB="0" distL="0" distR="0" wp14:anchorId="17346FA3" wp14:editId="3AE0CF32">
             <wp:extent cx="4391638" cy="2762636"/>
@@ -265,6 +275,175 @@
           </wp:inline>
         </w:drawing>
       </w:r>
+    </w:p>
+    <w:p/>
+    <w:p>
+      <w:r>
+        <w:t>5. Criar a pasta para o conteúdo estático do site, “</w:t>
+      </w:r>
+      <w:proofErr w:type="spellStart"/>
+      <w:r>
+        <w:t>static</w:t>
+      </w:r>
+      <w:proofErr w:type="spellEnd"/>
+      <w:r>
+        <w:t>”:</w:t>
+      </w:r>
+    </w:p>
+    <w:p>
+      <w:r>
+        <w:t xml:space="preserve">Dentro pasta </w:t>
+      </w:r>
+      <w:proofErr w:type="spellStart"/>
+      <w:r>
+        <w:t>static</w:t>
+      </w:r>
+      <w:proofErr w:type="spellEnd"/>
+      <w:r>
+        <w:t>, vamos criar uma pasta para as imagens.</w:t>
+      </w:r>
+    </w:p>
+    <w:p>
+      <w:r>
+        <w:drawing>
+          <wp:inline distT="0" distB="0" distL="0" distR="0" wp14:anchorId="102B1857" wp14:editId="2FF9F8D2">
+            <wp:extent cx="2591162" cy="1238423"/>
+            <wp:effectExtent l="0" t="0" r="0" b="0"/>
+            <wp:docPr id="2" name="Imagem 2"/>
+            <wp:cNvGraphicFramePr>
+              <a:graphicFrameLocks xmlns:a="http://schemas.openxmlformats.org/drawingml/2006/main" noChangeAspect="1"/>
+            </wp:cNvGraphicFramePr>
+            <a:graphic xmlns:a="http://schemas.openxmlformats.org/drawingml/2006/main">
+              <a:graphicData uri="http://schemas.openxmlformats.org/drawingml/2006/picture">
+                <pic:pic xmlns:pic="http://schemas.openxmlformats.org/drawingml/2006/picture">
+                  <pic:nvPicPr>
+                    <pic:cNvPr id="1" name=""/>
+                    <pic:cNvPicPr/>
+                  </pic:nvPicPr>
+                  <pic:blipFill>
+                    <a:blip r:embed="rId8"/>
+                    <a:stretch>
+                      <a:fillRect/>
+                    </a:stretch>
+                  </pic:blipFill>
+                  <pic:spPr>
+                    <a:xfrm>
+                      <a:off x="0" y="0"/>
+                      <a:ext cx="2591162" cy="1238423"/>
+                    </a:xfrm>
+                    <a:prstGeom prst="rect">
+                      <a:avLst/>
+                    </a:prstGeom>
+                  </pic:spPr>
+                </pic:pic>
+              </a:graphicData>
+            </a:graphic>
+          </wp:inline>
+        </w:drawing>
+      </w:r>
+    </w:p>
+    <w:p/>
+    <w:p>
+      <w:r>
+        <w:t xml:space="preserve">6. </w:t>
+      </w:r>
+      <w:r>
+        <w:t>Obtenha uma imagem para o logotipo da empresa e salve-o como logo.png</w:t>
+      </w:r>
+    </w:p>
+    <w:p>
+      <w:r>
+        <w:drawing>
+          <wp:inline distT="0" distB="0" distL="0" distR="0" wp14:anchorId="08A0C608" wp14:editId="32C3B91E">
+            <wp:extent cx="3439005" cy="1981477"/>
+            <wp:effectExtent l="0" t="0" r="0" b="0"/>
+            <wp:docPr id="6" name="Imagem 6"/>
+            <wp:cNvGraphicFramePr>
+              <a:graphicFrameLocks xmlns:a="http://schemas.openxmlformats.org/drawingml/2006/main" noChangeAspect="1"/>
+            </wp:cNvGraphicFramePr>
+            <a:graphic xmlns:a="http://schemas.openxmlformats.org/drawingml/2006/main">
+              <a:graphicData uri="http://schemas.openxmlformats.org/drawingml/2006/picture">
+                <pic:pic xmlns:pic="http://schemas.openxmlformats.org/drawingml/2006/picture">
+                  <pic:nvPicPr>
+                    <pic:cNvPr id="1" name=""/>
+                    <pic:cNvPicPr/>
+                  </pic:nvPicPr>
+                  <pic:blipFill>
+                    <a:blip r:embed="rId9"/>
+                    <a:stretch>
+                      <a:fillRect/>
+                    </a:stretch>
+                  </pic:blipFill>
+                  <pic:spPr>
+                    <a:xfrm>
+                      <a:off x="0" y="0"/>
+                      <a:ext cx="3439005" cy="1981477"/>
+                    </a:xfrm>
+                    <a:prstGeom prst="rect">
+                      <a:avLst/>
+                    </a:prstGeom>
+                  </pic:spPr>
+                </pic:pic>
+              </a:graphicData>
+            </a:graphic>
+          </wp:inline>
+        </w:drawing>
+      </w:r>
+    </w:p>
+    <w:p>
+      <w:r>
+        <w:t xml:space="preserve">7. Corrija o endereço da imagem do logotipo na página </w:t>
+      </w:r>
+      <w:proofErr w:type="spellStart"/>
+      <w:r>
+        <w:t>header.php</w:t>
+      </w:r>
+      <w:proofErr w:type="spellEnd"/>
+      <w:r>
+        <w:t>:</w:t>
+      </w:r>
+    </w:p>
+    <w:p>
+      <w:r>
+        <w:lastRenderedPageBreak/>
+        <w:drawing>
+          <wp:inline distT="0" distB="0" distL="0" distR="0" wp14:anchorId="03261CF1" wp14:editId="426A7E0E">
+            <wp:extent cx="5400040" cy="2211705"/>
+            <wp:effectExtent l="0" t="0" r="0" b="0"/>
+            <wp:docPr id="7" name="Imagem 7"/>
+            <wp:cNvGraphicFramePr>
+              <a:graphicFrameLocks xmlns:a="http://schemas.openxmlformats.org/drawingml/2006/main" noChangeAspect="1"/>
+            </wp:cNvGraphicFramePr>
+            <a:graphic xmlns:a="http://schemas.openxmlformats.org/drawingml/2006/main">
+              <a:graphicData uri="http://schemas.openxmlformats.org/drawingml/2006/picture">
+                <pic:pic xmlns:pic="http://schemas.openxmlformats.org/drawingml/2006/picture">
+                  <pic:nvPicPr>
+                    <pic:cNvPr id="1" name=""/>
+                    <pic:cNvPicPr/>
+                  </pic:nvPicPr>
+                  <pic:blipFill>
+                    <a:blip r:embed="rId10"/>
+                    <a:stretch>
+                      <a:fillRect/>
+                    </a:stretch>
+                  </pic:blipFill>
+                  <pic:spPr>
+                    <a:xfrm>
+                      <a:off x="0" y="0"/>
+                      <a:ext cx="5400040" cy="2211705"/>
+                    </a:xfrm>
+                    <a:prstGeom prst="rect">
+                      <a:avLst/>
+                    </a:prstGeom>
+                  </pic:spPr>
+                </pic:pic>
+              </a:graphicData>
+            </a:graphic>
+          </wp:inline>
+        </w:drawing>
+      </w:r>
+      <w:bookmarkStart w:id="0" w:name="_GoBack"/>
+      <w:bookmarkEnd w:id="0"/>
     </w:p>
     <w:sectPr>
       <w:pgSz w:w="11906" w:h="16838"/>

</xml_diff>